<commit_message>
trial demo video recording t and meeting anayticanalytics successful
</commit_message>
<xml_diff>
--- a/runs/Part2/run1/output.docx
+++ b/runs/Part2/run1/output.docx
@@ -20,17 +20,17 @@
     </w:p>
     <w:p>
       <w:r>
-        <w:t>Spoke the most: SPEAKER_02 (690.91 seconds)</w:t>
+        <w:t>Spoke the most: SPEAKER_06 (1625.58 seconds)</w:t>
       </w:r>
     </w:p>
     <w:p>
       <w:r>
-        <w:t>Spoke the least: SPEAKER_04 (24.57 seconds)</w:t>
+        <w:t>Spoke the least: SPEAKER_05 (24.99 seconds)</w:t>
       </w:r>
     </w:p>
     <w:p>
       <w:r>
-        <w:t>Average speaking time: 297.07 seconds</w:t>
+        <w:t>Average speaking time: 333.77 seconds</w:t>
       </w:r>
     </w:p>
     <w:p>
@@ -43,12 +43,12 @@
     </w:p>
     <w:p>
       <w:r>
-        <w:t>1st common trigram:('ready', 'ready', 'ready'), (Count:50 )</w:t>
+        <w:t>1st common trigram:('guitar', 'guitar', 'guitar'), (Count:101 )</w:t>
       </w:r>
     </w:p>
     <w:p>
       <w:r>
-        <w:t>2nd common trigram:('like', 'feel', 'little'), (Count:18 )</w:t>
+        <w:t>2nd common trigram:('dad', 'performance', 'know'), (Count:16 )</w:t>
       </w:r>
     </w:p>
     <w:p>
@@ -61,17 +61,17 @@
     </w:p>
     <w:p>
       <w:r>
-        <w:t>Positivity Score: 0.270</w:t>
+        <w:t>Positivity Score: 0.223</w:t>
       </w:r>
     </w:p>
     <w:p>
       <w:r>
-        <w:t>Neutrality Score: 0.518</w:t>
+        <w:t>Neutrality Score: 0.664</w:t>
       </w:r>
     </w:p>
     <w:p>
       <w:r>
-        <w:t>Negativity Score:0.213</w:t>
+        <w:t>Negativity Score:0.113</w:t>
       </w:r>
     </w:p>
     <w:p>
@@ -89,7 +89,7 @@
     </w:p>
     <w:p>
       <w:r>
-        <w:t>Total Word Count: 1980</w:t>
+        <w:t>Total Word Count: 1893</w:t>
       </w:r>
     </w:p>
     <w:p>

</xml_diff>